<commit_message>
thang lol nghien game
</commit_message>
<xml_diff>
--- a/mau_lvtn_bmdt_ver2.docx
+++ b/mau_lvtn_bmdt_ver2.docx
@@ -3504,51 +3504,44 @@
         </w:tabs>
         <w:rPr>
           <w:rFonts w:asciiTheme="minorHAnsi" w:eastAsiaTheme="minorEastAsia" w:hAnsiTheme="minorHAnsi" w:cstheme="minorBidi"/>
+          <w:noProof/>
+        </w:rPr>
+      </w:pPr>
+      <w:r>
+        <w:rPr>
           <w:i/>
-          <w:noProof/>
-        </w:rPr>
-      </w:pPr>
+        </w:rPr>
+        <w:fldChar w:fldCharType="begin"/>
+      </w:r>
       <w:r>
         <w:rPr>
           <w:i/>
         </w:rPr>
-        <w:fldChar w:fldCharType="begin"/>
+        <w:instrText xml:space="preserve"> TOC \h \z \c "Hình 1." </w:instrText>
       </w:r>
       <w:r>
         <w:rPr>
           <w:i/>
         </w:rPr>
-        <w:instrText xml:space="preserve"> TOC \h \z \c "Hình 1." </w:instrText>
-      </w:r>
-      <w:r>
-        <w:rPr>
-          <w:i/>
-        </w:rPr>
         <w:fldChar w:fldCharType="separate"/>
       </w:r>
-      <w:hyperlink r:id="rId12" w:anchor="_Toc72356791" w:history="1">
+      <w:hyperlink r:id="rId12" w:anchor="_Toc72439470" w:history="1">
         <w:r>
           <w:rPr>
             <w:rStyle w:val="Hyperlink"/>
-            <w:i/>
-            <w:noProof/>
-          </w:rPr>
-          <w:t>Hình 1. 1 Xe máy lưu thông trên đường</w:t>
-        </w:r>
-        <w:r>
-          <w:rPr>
-            <w:rFonts w:ascii="Times New Roman" w:hAnsi="Times New Roman"/>
-            <w:i/>
+            <w:noProof/>
+          </w:rPr>
+          <w:t>Hình 1. 1 Xe máy lưu thông hằng ngày tại TP. Hồ Chí Minh</w:t>
+        </w:r>
+        <w:r>
+          <w:rPr>
             <w:noProof/>
             <w:webHidden/>
-            <w:sz w:val="24"/>
-            <w:szCs w:val="24"/>
           </w:rPr>
           <w:tab/>
         </w:r>
         <w:r>
           <w:rPr>
-            <w:i/>
             <w:noProof/>
             <w:webHidden/>
           </w:rPr>
@@ -3556,22 +3549,19 @@
         </w:r>
         <w:r>
           <w:rPr>
-            <w:i/>
             <w:noProof/>
             <w:webHidden/>
           </w:rPr>
-          <w:instrText xml:space="preserve"> PAGEREF _Toc72356791 \h </w:instrText>
-        </w:r>
-        <w:r>
-          <w:rPr>
-            <w:i/>
+          <w:instrText xml:space="preserve"> PAGEREF _Toc72439470 \h </w:instrText>
+        </w:r>
+        <w:r>
+          <w:rPr>
             <w:noProof/>
             <w:webHidden/>
           </w:rPr>
         </w:r>
         <w:r>
           <w:rPr>
-            <w:i/>
             <w:noProof/>
             <w:webHidden/>
           </w:rPr>
@@ -3579,7 +3569,6 @@
         </w:r>
         <w:r>
           <w:rPr>
-            <w:i/>
             <w:noProof/>
             <w:webHidden/>
           </w:rPr>
@@ -3587,7 +3576,6 @@
         </w:r>
         <w:r>
           <w:rPr>
-            <w:i/>
             <w:noProof/>
             <w:webHidden/>
           </w:rPr>
@@ -3905,22 +3893,118 @@
         <w:jc w:val="both"/>
       </w:pPr>
       <w:r>
+        <w:rPr>
+          <w:noProof/>
+        </w:rPr>
+        <w:pict>
+          <v:shapetype id="_x0000_t202" coordsize="21600,21600" o:spt="202" path="m,l,21600r21600,l21600,xe">
+            <v:stroke joinstyle="miter"/>
+            <v:path gradientshapeok="t" o:connecttype="rect"/>
+          </v:shapetype>
+          <v:shape id="_x0000_s1028" type="#_x0000_t202" style="position:absolute;left:0;text-align:left;margin-left:1in;margin-top:395.3pt;width:337.45pt;height:29.6pt;z-index:251664384;mso-position-horizontal-relative:text;mso-position-vertical-relative:text" stroked="f">
+            <v:textbox inset="0,0,0,0">
+              <w:txbxContent>
+                <w:p>
+                  <w:pPr>
+                    <w:pStyle w:val="Caption"/>
+                    <w:rPr>
+                      <w:noProof/>
+                      <w:sz w:val="24"/>
+                      <w:szCs w:val="24"/>
+                    </w:rPr>
+                  </w:pPr>
+                  <w:bookmarkStart w:id="2" w:name="_Toc72439470"/>
+                  <w:r>
+                    <w:t xml:space="preserve">Hình 1. </w:t>
+                  </w:r>
+                  <w:fldSimple w:instr=" SEQ Hình_1. \* ARABIC ">
+                    <w:r>
+                      <w:rPr>
+                        <w:noProof/>
+                      </w:rPr>
+                      <w:t>1</w:t>
+                    </w:r>
+                  </w:fldSimple>
+                  <w:r>
+                    <w:t xml:space="preserve"> Xe máy lưu thông hằng ngày tại TP. Hồ Chí Minh</w:t>
+                  </w:r>
+                  <w:bookmarkEnd w:id="2"/>
+                </w:p>
+              </w:txbxContent>
+            </v:textbox>
+            <w10:wrap type="topAndBottom"/>
+          </v:shape>
+        </w:pict>
+      </w:r>
+      <w:r>
+        <w:rPr>
+          <w:noProof/>
+        </w:rPr>
+        <w:drawing>
+          <wp:anchor distT="0" distB="0" distL="114300" distR="114300" simplePos="0" relativeHeight="251657216" behindDoc="0" locked="0" layoutInCell="1" allowOverlap="1" wp14:anchorId="01CC2FE6" wp14:editId="1156320C">
+            <wp:simplePos x="0" y="0"/>
+            <wp:positionH relativeFrom="column">
+              <wp:posOffset>859308</wp:posOffset>
+            </wp:positionH>
+            <wp:positionV relativeFrom="paragraph">
+              <wp:posOffset>2045335</wp:posOffset>
+            </wp:positionV>
+            <wp:extent cx="4285615" cy="2853055"/>
+            <wp:effectExtent l="0" t="0" r="0" b="0"/>
+            <wp:wrapTopAndBottom/>
+            <wp:docPr id="2" name="Picture 2"/>
+            <wp:cNvGraphicFramePr>
+              <a:graphicFrameLocks xmlns:a="http://schemas.openxmlformats.org/drawingml/2006/main" noChangeAspect="1"/>
+            </wp:cNvGraphicFramePr>
+            <a:graphic xmlns:a="http://schemas.openxmlformats.org/drawingml/2006/main">
+              <a:graphicData uri="http://schemas.openxmlformats.org/drawingml/2006/picture">
+                <pic:pic xmlns:pic="http://schemas.openxmlformats.org/drawingml/2006/picture">
+                  <pic:nvPicPr>
+                    <pic:cNvPr id="0" name="Picture 3"/>
+                    <pic:cNvPicPr>
+                      <a:picLocks noChangeAspect="1" noChangeArrowheads="1"/>
+                    </pic:cNvPicPr>
+                  </pic:nvPicPr>
+                  <pic:blipFill>
+                    <a:blip r:embed="rId15">
+                      <a:extLst>
+                        <a:ext uri="{28A0092B-C50C-407E-A947-70E740481C1C}">
+                          <a14:useLocalDpi xmlns:a14="http://schemas.microsoft.com/office/drawing/2010/main" val="0"/>
+                        </a:ext>
+                      </a:extLst>
+                    </a:blip>
+                    <a:srcRect/>
+                    <a:stretch>
+                      <a:fillRect/>
+                    </a:stretch>
+                  </pic:blipFill>
+                  <pic:spPr bwMode="auto">
+                    <a:xfrm>
+                      <a:off x="0" y="0"/>
+                      <a:ext cx="4285615" cy="2853055"/>
+                    </a:xfrm>
+                    <a:prstGeom prst="rect">
+                      <a:avLst/>
+                    </a:prstGeom>
+                    <a:noFill/>
+                  </pic:spPr>
+                </pic:pic>
+              </a:graphicData>
+            </a:graphic>
+          </wp:anchor>
+        </w:drawing>
+      </w:r>
+      <w:r>
         <w:t>Xe máy là phương tiện di chuyển chủ yếu của người Việt, chiếm hơn 85% tổng số phương tiện.</w:t>
       </w:r>
       <w:r>
         <w:t xml:space="preserve"> </w:t>
       </w:r>
       <w:r>
-        <w:t>Tính đến cuối năm 2011, Việt Nam có khoảng 33,4 triệu xe máy đang lưu thông, theo thống kê của Bộ Giao thông Vận tải. Đến cuối năm 2019, con số này đã gần chạm ngưỡng 60 triệu xe. Hiện tại, Việt Nam đang xếp thứ 4 trong danh sách các quốc gia tiêu thụ xe máy nhiều nhất thế giới, đứng sau Ấn Độ, Trung Quốc và Indonesia</w:t>
-      </w:r>
-      <w:r>
-        <w:t>.</w:t>
-      </w:r>
-      <w:r>
-        <w:t xml:space="preserve"> </w:t>
-      </w:r>
-      <w:r>
-        <w:t>Đối với một nước có mức thu nhập khá thấp so với thế giới. Đối với người Việt, xe máy không chỉ là hương tiện để đi lại mà còn là phương tiện để kiếm sống.</w:t>
+        <w:t>Tính đến cuối năm 2011, Việt Nam có khoảng 33,4 triệu xe máy đang lưu thông, theo thống kê của Bộ Giao thông Vận tải. Đến cuối năm 2019, con số này đã gần chạm ngưỡng 60 triệu xe. Hiện tại, Việt Nam đang xếp thứ 4 trong danh sách các quốc gia tiêu thụ xe máy nhiều nhất thế giới, đứng sau Ấn Độ, Trung Quốc và Indonesia.</w:t>
+      </w:r>
+      <w:r>
+        <w:t xml:space="preserve"> Đối với một nước có mức thu nhập khá thấp so với thế giới. Đối với người Việt, xe máy không chỉ là hương tiện để đi lại mà còn là phương tiện để kiếm sống.</w:t>
       </w:r>
     </w:p>
     <w:p>
@@ -3933,10 +4017,7 @@
         </w:rPr>
       </w:pPr>
       <w:r>
-        <w:t>Theo thống kê của các nhà sản xuất xe máy ở Việt Nam, cứ mỗi ngày lại có thêm khoảng 9000 xe máy lăn bánh ra đường. Do nhu cầu quá lớn, lưu thông bằng xe máy là một trong những nguyên lớn nhất gây ảnh hưởng đến tình trạng giao thông và đặc biệt là gây ra tai nạn giao thông</w:t>
-      </w:r>
-      <w:r>
-        <w:t xml:space="preserve">. </w:t>
+        <w:t xml:space="preserve">Theo thống kê của các nhà sản xuất xe máy ở Việt Nam, cứ mỗi ngày lại có thêm khoảng 9000 xe máy lăn bánh ra đường. Do nhu cầu quá lớn, lưu thông bằng xe máy là một trong những nguyên lớn nhất gây ảnh hưởng đến tình trạng giao thông và đặc biệt là gây ra tai nạn giao thông. </w:t>
       </w:r>
       <w:r>
         <w:t xml:space="preserve">Theo </w:t>
@@ -3982,7 +4063,15 @@
           <w:rFonts w:cs="Times New Roman"/>
           <w:lang w:eastAsia="ja-JP"/>
         </w:rPr>
-        <w:t xml:space="preserve">, xe máy liên quan đến 70% tổng số vụ an toàn giao thông. Trong đó, các vi phạm do người điều khiển xe máy gây ra tới 70-80% các vụ tai nạn, các lỗi vi phạm chủ yếu : phóng nhanh ( 15,3% ), vượt ẩu ( 13,4% ), chạy quá gần ( 9,2 % ), sử dụng chất kích thích, </w:t>
+        <w:t xml:space="preserve">, xe máy liên quan đến 70% tổng số vụ an toàn giao thông. Trong đó, các vi phạm do người điều khiển xe máy gây ra tới 70-80% các vụ tai nạn, các lỗi </w:t>
+      </w:r>
+      <w:r>
+        <w:rPr>
+          <w:rFonts w:cs="Times New Roman"/>
+          <w:lang w:eastAsia="ja-JP"/>
+        </w:rPr>
+        <w:lastRenderedPageBreak/>
+        <w:t xml:space="preserve">vi phạm chủ yếu : phóng nhanh ( 15,3% ), vượt ẩu ( 13,4% ), chạy quá gần ( 9,2 % ), sử dụng chất kích thích, </w:t>
       </w:r>
       <w:r>
         <w:rPr>
@@ -3996,65 +4085,323 @@
           <w:rFonts w:cs="Times New Roman"/>
           <w:lang w:eastAsia="ja-JP"/>
         </w:rPr>
-        <w:t xml:space="preserve"> )…</w:t>
-      </w:r>
-      <w:r>
-        <w:rPr>
-          <w:rFonts w:cs="Times New Roman"/>
-          <w:lang w:eastAsia="ja-JP"/>
-        </w:rPr>
+        <w:t xml:space="preserve"> )… </w:t>
+      </w:r>
+      <w:r>
+        <w:t xml:space="preserve">Không những thế, </w:t>
+      </w:r>
+      <w:r>
+        <w:t>tình trạng trộm cướp xe máy xảy ra hằng ngày trên khắp mọi miền đất nước</w:t>
+      </w:r>
+      <w:r>
+        <w:t>, làm cho thiệt hại không chỉ về người mà còn về của người nhân.</w:t>
+      </w:r>
+    </w:p>
+    <w:p>
+      <w:pPr>
+        <w:ind w:left="720" w:firstLine="375"/>
+      </w:pPr>
+      <w:r>
+        <w:t>Mặc dù ngày nay, các nhà sản xuất luôn tạo ra những mẫu xe ra hiện đại và cải tiến thêm rất nhiều tính năng để đảm bảo sự an toàn của người dùng. Tuy nhiên, hiệu quả mang lại là không cao và giá thành khá cao so với mặt bằng kinh tế của nước ta. Vì vây, một thiết bị có thể lắp đặt trên xe để tăng khả năng an toàn khi lái và bảo vệ xe là vô cùng cần thiết.</w:t>
+      </w:r>
+    </w:p>
+    <w:p>
+      <w:pPr>
+        <w:ind w:left="720" w:firstLine="375"/>
+      </w:pPr>
+      <w:r>
+        <w:t>Về cơ bản, thiết bị này sẽ giúp người dùng giải quyết hai vấn đề trên là tai nạn do vượt quá tốc độ và chống trộm cướ</w:t>
+      </w:r>
+      <w:r>
+        <w:t>p. Để áp ứng những yêu cầu đặc ra, việc xây dựng và thiết kế hệ thống thiết bị đòi các lĩnh vực : thuật toán nhận dạng đối tượng, hệ thống cảnh báo.</w:t>
+      </w:r>
+    </w:p>
+    <w:p>
+      <w:pPr>
+        <w:ind w:left="720" w:firstLine="375"/>
+        <w:jc w:val="both"/>
+      </w:pPr>
+      <w:r>
+        <w:t xml:space="preserve">Nhận </w:t>
+      </w:r>
+      <w:r>
+        <w:t>diện</w:t>
+      </w:r>
+      <w:r>
+        <w:t xml:space="preserve"> đối tượng</w:t>
+      </w:r>
+      <w:r>
+        <w:t xml:space="preserve"> ( Object Detection )</w:t>
+      </w:r>
+      <w:r>
+        <w:t xml:space="preserve"> :</w:t>
+      </w:r>
+      <w:r>
         <w:t xml:space="preserve"> </w:t>
       </w:r>
       <w:r>
-        <w:t xml:space="preserve">Không những thế, </w:t>
-      </w:r>
-      <w:r>
-        <w:t>tình trạng trộm cướp xe máy xảy ra hằng ngày trên khắp mọi miền đất nước</w:t>
-      </w:r>
-      <w:r>
-        <w:t>, làm cho thiệt hại không chỉ về người mà còn về của người nhân.</w:t>
+        <w:t>một lĩnh vực trong ngành Trí tuệ nhân tạo ( Artificial Intelligence )</w:t>
+      </w:r>
+      <w:r>
+        <w:t xml:space="preserve"> là thị giác máy ( Computer Vision )</w:t>
+      </w:r>
+      <w:r>
+        <w:t>.</w:t>
+      </w:r>
+      <w:r>
+        <w:t xml:space="preserve"> Computer Vision là một lĩnh vực bao gồm các phương pháp thu nhận, xử lý, phân tích, nhận dạng các hình ảnh, phát hiện các đối tượng, tạo ảnh...Object Detection là khía cạnh sâu sắc nhất của thị giác máy và được áp dụng rất nhiều trong thực tế.</w:t>
+      </w:r>
+    </w:p>
+    <w:p>
+      <w:pPr>
+        <w:ind w:left="720"/>
+        <w:jc w:val="both"/>
+      </w:pPr>
+      <w:r>
+        <w:t>Object Detection đề cập đến khả năng của hệ thống máy tính và phần mềm để</w:t>
+      </w:r>
+      <w:r>
+        <w:t xml:space="preserve"> xác đ</w:t>
+      </w:r>
+      <w:r>
+        <w:t xml:space="preserve">ịnh được các đối tượng trong một hình ảnh. Object Detection đã được sử dụng rộng rãi để phát hiện khuôn mặt, phát hiện xe, đếm số người đi bộ, hệ thống bảo mật và xe không người lái. Có nhiều cách để nhận diện đối tượng có thể được sử dụng cũng như trong nhiều lĩnh vực thực hành. </w:t>
+      </w:r>
+    </w:p>
+    <w:p>
+      <w:pPr>
+        <w:ind w:left="720"/>
+        <w:jc w:val="both"/>
+        <w:rPr>
+          <w:color w:val="000000"/>
+        </w:rPr>
+      </w:pPr>
+      <w:r>
+        <w:rPr>
+          <w:color w:val="000000"/>
+        </w:rPr>
+        <w:t xml:space="preserve">Với tốc độ phát triển mạnh mẽ của ngành trí tuệ nhân tạo, đã thúc đẩy cho sự phát triển của các thuật toán thông minh về nhận </w:t>
+      </w:r>
+      <w:r>
+        <w:rPr>
+          <w:color w:val="000000"/>
+        </w:rPr>
+        <w:t>diện</w:t>
+      </w:r>
+      <w:r>
+        <w:rPr>
+          <w:color w:val="000000"/>
+        </w:rPr>
+        <w:t xml:space="preserve"> </w:t>
+      </w:r>
+      <w:r>
+        <w:rPr>
+          <w:color w:val="000000"/>
+        </w:rPr>
+        <w:t>đối tượng và các thuật toán học sâu ( Deep Learning ) phát hiện đối tượng hiện đại và chính xác cao như R-CNN, Fast-RCNN, Faster-RCNN, RetinaNet, Yolo, SSD…</w:t>
+      </w:r>
+      <w:r>
+        <w:rPr>
+          <w:color w:val="000000"/>
+        </w:rPr>
+        <w:t xml:space="preserve"> do đó, </w:t>
+      </w:r>
+      <w:r>
+        <w:rPr>
+          <w:color w:val="000000"/>
+        </w:rPr>
+        <w:t>giúp cho các thiết bị tự động trong ngày càng trở nên hiện đại và phổ biế</w:t>
+      </w:r>
+      <w:r>
+        <w:rPr>
+          <w:color w:val="000000"/>
+        </w:rPr>
+        <w:t>n.</w:t>
       </w:r>
     </w:p>
     <w:p>
       <w:pPr>
         <w:ind w:left="720" w:firstLine="375"/>
-      </w:pPr>
-      <w:r>
-        <w:t>Mặc dù ngày nay, các nhà sản xuất luôn tạo ra những mẫu xe ra hiện đại và cải tiến thêm rất nhiều tính năng để đảm bảo sự an toàn của người dùng. Tuy nhiên, hiệu quả mang lại là không cao và giá thành khá cao so với mặt bằng kinh tế của nước ta. Vì vây, một thiết bị có thể lắp đặt trên xe để tăng khả năng an toàn khi lái và bảo vệ xe là vô cùng cần thiết.</w:t>
+        <w:jc w:val="both"/>
+      </w:pPr>
+      <w:r>
+        <w:rPr>
+          <w:noProof/>
+        </w:rPr>
+        <w:lastRenderedPageBreak/>
+        <w:pict>
+          <v:shape id="_x0000_s1030" type="#_x0000_t202" style="position:absolute;left:0;text-align:left;margin-left:46.3pt;margin-top:204.7pt;width:389.55pt;height:.05pt;z-index:251667456;mso-position-horizontal-relative:text;mso-position-vertical-relative:text" stroked="f">
+            <v:textbox style="mso-fit-shape-to-text:t" inset="0,0,0,0">
+              <w:txbxContent>
+                <w:p>
+                  <w:pPr>
+                    <w:pStyle w:val="Caption"/>
+                    <w:rPr>
+                      <w:noProof/>
+                      <w:sz w:val="24"/>
+                      <w:szCs w:val="24"/>
+                    </w:rPr>
+                  </w:pPr>
+                  <w:r>
+                    <w:t xml:space="preserve">Hình 1. </w:t>
+                  </w:r>
+                  <w:fldSimple w:instr=" SEQ Hình_1. \* ARABIC ">
+                    <w:r>
+                      <w:rPr>
+                        <w:noProof/>
+                      </w:rPr>
+                      <w:t>2</w:t>
+                    </w:r>
+                  </w:fldSimple>
+                  <w:r>
+                    <w:t xml:space="preserve">  Minh họa nhận dạng đối tượng</w:t>
+                  </w:r>
+                </w:p>
+              </w:txbxContent>
+            </v:textbox>
+            <w10:wrap type="topAndBottom"/>
+          </v:shape>
+        </w:pict>
+      </w:r>
+      <w:r>
+        <w:rPr>
+          <w:noProof/>
+        </w:rPr>
+        <w:drawing>
+          <wp:anchor distT="0" distB="0" distL="114300" distR="114300" simplePos="0" relativeHeight="251660288" behindDoc="0" locked="0" layoutInCell="1" allowOverlap="1" wp14:anchorId="2B83CF13" wp14:editId="7AABDE34">
+            <wp:simplePos x="0" y="0"/>
+            <wp:positionH relativeFrom="column">
+              <wp:posOffset>588062</wp:posOffset>
+            </wp:positionH>
+            <wp:positionV relativeFrom="paragraph">
+              <wp:posOffset>0</wp:posOffset>
+            </wp:positionV>
+            <wp:extent cx="4947285" cy="2542540"/>
+            <wp:effectExtent l="0" t="0" r="0" b="0"/>
+            <wp:wrapTopAndBottom/>
+            <wp:docPr id="3" name="Picture 3"/>
+            <wp:cNvGraphicFramePr>
+              <a:graphicFrameLocks xmlns:a="http://schemas.openxmlformats.org/drawingml/2006/main" noChangeAspect="1"/>
+            </wp:cNvGraphicFramePr>
+            <a:graphic xmlns:a="http://schemas.openxmlformats.org/drawingml/2006/main">
+              <a:graphicData uri="http://schemas.openxmlformats.org/drawingml/2006/picture">
+                <pic:pic xmlns:pic="http://schemas.openxmlformats.org/drawingml/2006/picture">
+                  <pic:nvPicPr>
+                    <pic:cNvPr id="0" name="Picture 5"/>
+                    <pic:cNvPicPr>
+                      <a:picLocks noChangeAspect="1" noChangeArrowheads="1"/>
+                    </pic:cNvPicPr>
+                  </pic:nvPicPr>
+                  <pic:blipFill>
+                    <a:blip r:embed="rId16">
+                      <a:extLst>
+                        <a:ext uri="{28A0092B-C50C-407E-A947-70E740481C1C}">
+                          <a14:useLocalDpi xmlns:a14="http://schemas.microsoft.com/office/drawing/2010/main" val="0"/>
+                        </a:ext>
+                      </a:extLst>
+                    </a:blip>
+                    <a:srcRect/>
+                    <a:stretch>
+                      <a:fillRect/>
+                    </a:stretch>
+                  </pic:blipFill>
+                  <pic:spPr bwMode="auto">
+                    <a:xfrm>
+                      <a:off x="0" y="0"/>
+                      <a:ext cx="4947285" cy="2542540"/>
+                    </a:xfrm>
+                    <a:prstGeom prst="rect">
+                      <a:avLst/>
+                    </a:prstGeom>
+                    <a:noFill/>
+                  </pic:spPr>
+                </pic:pic>
+              </a:graphicData>
+            </a:graphic>
+            <wp14:sizeRelH relativeFrom="margin">
+              <wp14:pctWidth>0</wp14:pctWidth>
+            </wp14:sizeRelH>
+            <wp14:sizeRelV relativeFrom="margin">
+              <wp14:pctHeight>0</wp14:pctHeight>
+            </wp14:sizeRelV>
+          </wp:anchor>
+        </w:drawing>
+      </w:r>
+      <w:r>
+        <w:t>Hệ thống cảnh báo :</w:t>
+      </w:r>
+      <w:r>
+        <w:t xml:space="preserve"> là tập hợp các thiết bị nhằm giúp phát hiện và cảnh báo cho con người khi gặp các sự cố không mong muốn. Thông thường, hệ thống cảnh báo bao gồm các thiết bị như đèn chóp, còi báo, bộ thu thông tin được kết nối với bộ xử lý trung tâm. Bộ trung tâm được thiết lập để nhận tính hiệu từ các đầu thu truyền về và truyền thu tin cảnh báo cho người sử dụng. Một hệ thống có thể dùng </w:t>
+      </w:r>
+      <w:r>
+        <w:t>các loại cảnh báo như đèn báo hiệu, còi hú, gửi tin nhắn sms, gọi điện hoặc kết hớp tất cả trong 1 thiết bị. Ngoài ra, một số hệ thống cảnh báo hiện đại còn sử dụng thêm Web sever và ứng dụng điện thoại để giám sát. Mục đích cuối cùng là nhằm giúp cho người dùng trách được rủi ro và an tâm khi sử dụng sản phẩm.</w:t>
       </w:r>
     </w:p>
     <w:p>
       <w:pPr>
         <w:ind w:left="720" w:firstLine="375"/>
-      </w:pPr>
-      <w:r>
-        <w:t>Về cơ bản, thiết bị này sẽ giúp người dùng giải quyết hai vấn đề trên là tai nạn do vượt quá tốc độ và chống trộm cướ</w:t>
-      </w:r>
-      <w:r>
-        <w:t xml:space="preserve">p. Để áp ứng những yêu cầu đặc ra, việc xây dựng </w:t>
+        <w:jc w:val="both"/>
+      </w:pPr>
+      <w:r>
+        <w:t>Thiết bị hỗ trợ cho xe máy là sự kết hợp của 2 lĩnh vực nói trên. Nghiên cứu</w:t>
+      </w:r>
+      <w:r>
+        <w:t>,</w:t>
+      </w:r>
+      <w:r>
+        <w:t xml:space="preserve"> áp dụng các thuật toán nhận diện đối tượng để</w:t>
+      </w:r>
+      <w:r>
+        <w:t xml:space="preserve"> thực hiện</w:t>
+      </w:r>
+      <w:r>
+        <w:t xml:space="preserve"> nhận diệ</w:t>
+      </w:r>
+      <w:r>
+        <w:t>n các biển báo giao thông trên đường nhằm hỗ trợ người sử dụng khi tham gia giao thông và nhận diện khuôn mặt để phụ vụ cho việc chống trộm, đảm bảo tài sản cho chủ sở hữu. Thêm vào đó, ta cũng kết hợp thêm các cảm biến, thiết bị GPS để giúp cho việc đưa ra các thông tin mang tín xác thực hơn. Từ đó xây dựng một hệ thống cảnh báo sẽ giao tiếp với người dùng thông qua các ngoại vi như còi hú, màn hình, led..và gửi tin nhắn sms cảnh báo về điện thoại người dùng.</w:t>
+      </w:r>
+    </w:p>
+    <w:p>
+      <w:pPr>
+        <w:ind w:left="720" w:firstLine="375"/>
+        <w:jc w:val="both"/>
+      </w:pPr>
+      <w:r>
+        <w:t>Nhiệm vụ của đề là xây dựng, mô tả một thiết bị để xác minh tính hiệu quả khi xử dụng trong môi trường thực tế</w:t>
+      </w:r>
+      <w:r>
+        <w:t>. Áp dụng</w:t>
+      </w:r>
+      <w:r>
+        <w:t xml:space="preserve"> thuật toán nhận dạng trên kit Raspberry Pi</w:t>
+      </w:r>
+      <w:r>
+        <w:t xml:space="preserve"> phục vụ cho việc nhận dạng biển báo và khuôn mặt </w:t>
+      </w:r>
+      <w:r>
+        <w:t xml:space="preserve">, nghiên cứu về cách gửi tín nhắn từ thiết bị đến điện thoại, cách xác định vị trí dựa vào hệ thống định vị toàn cầu </w:t>
       </w:r>
       <w:r>
         <w:lastRenderedPageBreak/>
-        <w:t>và thiết kế hệ thống thiết bị đòi các lĩnh vực : thuật toán nhận dạng đối tượng, hệ thống cảnh báo.</w:t>
+        <w:t>GPS..Từ đó, sử dụng kit STM32F103C8T6 làm bộ xử lý trung tâm để điều khiển, thu nhận tính hiệu và thực hiện việc cảnh báo đến người sử dụng.</w:t>
       </w:r>
     </w:p>
     <w:p>
       <w:pPr>
         <w:ind w:left="720" w:firstLine="375"/>
-      </w:pPr>
-      <w:r>
-        <w:t>Nhận dạng đối tượng :</w:t>
+        <w:jc w:val="both"/>
+      </w:pPr>
+      <w:r>
+        <w:t xml:space="preserve"> </w:t>
       </w:r>
     </w:p>
     <w:p>
       <w:pPr>
         <w:ind w:left="720" w:firstLine="375"/>
-      </w:pPr>
-      <w:r>
-        <w:t>Hệ thống cảnh báo :</w:t>
-      </w:r>
-      <w:bookmarkStart w:id="2" w:name="_GoBack"/>
-      <w:bookmarkEnd w:id="2"/>
+        <w:rPr>
+          <w:rFonts w:cs="Times New Roman"/>
+          <w:lang w:eastAsia="ja-JP"/>
+        </w:rPr>
+      </w:pPr>
     </w:p>
     <w:p>
       <w:pPr>
@@ -4064,13 +4411,86 @@
           <w:lang w:eastAsia="ja-JP"/>
         </w:rPr>
       </w:pPr>
-      <w:r>
-        <w:rPr>
-          <w:rFonts w:cs="Times New Roman"/>
-          <w:lang w:eastAsia="ja-JP"/>
-        </w:rPr>
-        <w:t>Mô tả tổng quan về lĩnh vực liên quan đến đề tài và những mục tiêu cần nghiên cứu. Từ đó giới thiệu nhiệm vụ cần đặt ra cho đề tài luận văn.</w:t>
-      </w:r>
+    </w:p>
+    <w:p>
+      <w:pPr>
+        <w:ind w:left="720" w:firstLine="375"/>
+        <w:rPr>
+          <w:rFonts w:cs="Times New Roman"/>
+          <w:lang w:eastAsia="ja-JP"/>
+        </w:rPr>
+      </w:pPr>
+    </w:p>
+    <w:p>
+      <w:pPr>
+        <w:ind w:left="720" w:firstLine="375"/>
+        <w:rPr>
+          <w:rFonts w:cs="Times New Roman"/>
+          <w:lang w:eastAsia="ja-JP"/>
+        </w:rPr>
+      </w:pPr>
+    </w:p>
+    <w:p>
+      <w:pPr>
+        <w:ind w:left="720" w:firstLine="375"/>
+      </w:pPr>
+    </w:p>
+    <w:p>
+      <w:pPr>
+        <w:ind w:left="720" w:firstLine="375"/>
+      </w:pPr>
+    </w:p>
+    <w:p>
+      <w:pPr>
+        <w:ind w:left="720" w:firstLine="375"/>
+      </w:pPr>
+    </w:p>
+    <w:p>
+      <w:pPr>
+        <w:ind w:left="720" w:firstLine="375"/>
+      </w:pPr>
+      <w:bookmarkStart w:id="3" w:name="_GoBack"/>
+      <w:bookmarkEnd w:id="3"/>
+    </w:p>
+    <w:p>
+      <w:pPr>
+        <w:ind w:left="720" w:firstLine="375"/>
+      </w:pPr>
+    </w:p>
+    <w:p>
+      <w:pPr>
+        <w:ind w:left="720" w:firstLine="375"/>
+      </w:pPr>
+    </w:p>
+    <w:p>
+      <w:pPr>
+        <w:ind w:left="720" w:firstLine="375"/>
+      </w:pPr>
+    </w:p>
+    <w:p>
+      <w:pPr>
+        <w:ind w:left="720" w:firstLine="375"/>
+      </w:pPr>
+    </w:p>
+    <w:p>
+      <w:pPr>
+        <w:ind w:left="720" w:firstLine="375"/>
+      </w:pPr>
+    </w:p>
+    <w:p>
+      <w:pPr>
+        <w:ind w:left="720" w:firstLine="375"/>
+      </w:pPr>
+    </w:p>
+    <w:p>
+      <w:pPr>
+        <w:ind w:left="720" w:firstLine="375"/>
+      </w:pPr>
+    </w:p>
+    <w:p>
+      <w:pPr>
+        <w:ind w:left="720" w:firstLine="375"/>
+      </w:pPr>
     </w:p>
     <w:p>
       <w:pPr>
@@ -4099,15 +4519,16 @@
           <w:lang w:eastAsia="ja-JP"/>
         </w:rPr>
       </w:pPr>
-      <w:bookmarkStart w:id="3" w:name="_Toc310380269"/>
+      <w:bookmarkStart w:id="4" w:name="_Toc310380269"/>
       <w:r>
         <w:rPr>
           <w:rFonts w:ascii="Times New Roman" w:hAnsi="Times New Roman" w:cs="Times New Roman"/>
           <w:lang w:eastAsia="ja-JP"/>
         </w:rPr>
+        <w:lastRenderedPageBreak/>
         <w:t>Tình hình nghiên cứu trong và ngoài nước</w:t>
       </w:r>
-      <w:bookmarkEnd w:id="3"/>
+      <w:bookmarkEnd w:id="4"/>
       <w:r>
         <w:rPr>
           <w:rFonts w:ascii="Times New Roman" w:hAnsi="Times New Roman" w:cs="Times New Roman"/>
@@ -4154,7 +4575,7 @@
           <w:lang w:eastAsia="ja-JP"/>
         </w:rPr>
       </w:pPr>
-      <w:bookmarkStart w:id="4" w:name="_Toc310380270"/>
+      <w:bookmarkStart w:id="5" w:name="_Toc310380270"/>
       <w:r>
         <w:rPr>
           <w:rFonts w:ascii="Times New Roman" w:hAnsi="Times New Roman" w:cs="Times New Roman"/>
@@ -4162,7 +4583,7 @@
         </w:rPr>
         <w:t>Nhiệm vụ luận văn</w:t>
       </w:r>
-      <w:bookmarkEnd w:id="4"/>
+      <w:bookmarkEnd w:id="5"/>
     </w:p>
     <w:p>
       <w:pPr>
@@ -4318,14 +4739,14 @@
           <w:rFonts w:ascii="Times New Roman" w:hAnsi="Times New Roman" w:cs="Times New Roman"/>
         </w:rPr>
       </w:pPr>
-      <w:bookmarkStart w:id="5" w:name="_Toc310380271"/>
+      <w:bookmarkStart w:id="6" w:name="_Toc310380271"/>
       <w:r>
         <w:rPr>
           <w:rFonts w:ascii="Times New Roman" w:hAnsi="Times New Roman" w:cs="Times New Roman"/>
         </w:rPr>
         <w:t>LÝ THUYẾT</w:t>
       </w:r>
-      <w:bookmarkEnd w:id="5"/>
+      <w:bookmarkEnd w:id="6"/>
       <w:r>
         <w:rPr>
           <w:rFonts w:ascii="Times New Roman" w:hAnsi="Times New Roman" w:cs="Times New Roman"/>
@@ -4460,15 +4881,14 @@
           <w:rFonts w:ascii="Times New Roman" w:hAnsi="Times New Roman" w:cs="Times New Roman"/>
         </w:rPr>
       </w:pPr>
-      <w:bookmarkStart w:id="6" w:name="_Toc310380272"/>
+      <w:bookmarkStart w:id="7" w:name="_Toc310380272"/>
       <w:r>
         <w:rPr>
           <w:rFonts w:ascii="Times New Roman" w:hAnsi="Times New Roman" w:cs="Times New Roman"/>
         </w:rPr>
-        <w:lastRenderedPageBreak/>
         <w:t>THIẾT KẾ VÀ THỰC HIỆN PHẦN CỨNG</w:t>
       </w:r>
-      <w:bookmarkEnd w:id="6"/>
+      <w:bookmarkEnd w:id="7"/>
       <w:r>
         <w:rPr>
           <w:rFonts w:ascii="Times New Roman" w:hAnsi="Times New Roman" w:cs="Times New Roman"/>
@@ -4602,6 +5022,7 @@
         </w:numPr>
       </w:pPr>
       <w:r>
+        <w:lastRenderedPageBreak/>
         <w:t xml:space="preserve">Vẽ sơ đồ khối chi tiết và </w:t>
       </w:r>
       <w:r>
@@ -4659,7 +5080,7 @@
           <w:rFonts w:ascii="Times New Roman" w:hAnsi="Times New Roman" w:cs="Times New Roman"/>
         </w:rPr>
       </w:pPr>
-      <w:bookmarkStart w:id="7" w:name="_Toc310380273"/>
+      <w:bookmarkStart w:id="8" w:name="_Toc310380273"/>
       <w:r>
         <w:rPr>
           <w:rFonts w:ascii="Times New Roman" w:hAnsi="Times New Roman" w:cs="Times New Roman"/>
@@ -4750,7 +5171,7 @@
         </w:rPr>
         <w:t>U CÓ)</w:t>
       </w:r>
-      <w:bookmarkEnd w:id="7"/>
+      <w:bookmarkEnd w:id="8"/>
     </w:p>
     <w:p>
       <w:pPr>
@@ -4924,7 +5345,7 @@
           <w:rFonts w:ascii="Times New Roman" w:hAnsi="Times New Roman" w:cs="Times New Roman"/>
         </w:rPr>
       </w:pPr>
-      <w:bookmarkStart w:id="8" w:name="_Toc310380274"/>
+      <w:bookmarkStart w:id="9" w:name="_Toc310380274"/>
       <w:r>
         <w:rPr>
           <w:rFonts w:ascii="Times New Roman" w:hAnsi="Times New Roman" w:cs="Times New Roman"/>
@@ -4937,7 +5358,7 @@
         </w:rPr>
         <w:t>THỰC HIỆN</w:t>
       </w:r>
-      <w:bookmarkEnd w:id="8"/>
+      <w:bookmarkEnd w:id="9"/>
     </w:p>
     <w:p>
       <w:pPr>
@@ -5075,7 +5496,6 @@
         <w:spacing w:before="0" w:line="276" w:lineRule="auto"/>
       </w:pPr>
       <w:r>
-        <w:lastRenderedPageBreak/>
         <w:t>Ghi rõ số liệu đo đạc thu được dưới hình thức bảng biểu, đồ thị …</w:t>
       </w:r>
     </w:p>
@@ -5264,6 +5684,7 @@
           <w:rFonts w:cs="Times New Roman"/>
           <w:noProof/>
         </w:rPr>
+        <w:lastRenderedPageBreak/>
         <w:drawing>
           <wp:inline distT="0" distB="0" distL="0" distR="0" wp14:anchorId="37C907DF" wp14:editId="363FD1BA">
             <wp:extent cx="2466975" cy="1845945"/>
@@ -5282,7 +5703,7 @@
                     </pic:cNvPicPr>
                   </pic:nvPicPr>
                   <pic:blipFill>
-                    <a:blip r:embed="rId15"/>
+                    <a:blip r:embed="rId17"/>
                     <a:srcRect/>
                     <a:stretch>
                       <a:fillRect/>
@@ -5318,7 +5739,7 @@
           <w:szCs w:val="22"/>
         </w:rPr>
       </w:pPr>
-      <w:bookmarkStart w:id="9" w:name="_Toc310380287"/>
+      <w:bookmarkStart w:id="10" w:name="_Toc310380287"/>
       <w:r>
         <w:rPr>
           <w:szCs w:val="22"/>
@@ -5411,7 +5832,7 @@
         </w:rPr>
         <w:t>Kết quả thi công</w:t>
       </w:r>
-      <w:bookmarkEnd w:id="9"/>
+      <w:bookmarkEnd w:id="10"/>
     </w:p>
     <w:p>
       <w:pPr>
@@ -5439,7 +5860,7 @@
                     </pic:cNvPicPr>
                   </pic:nvPicPr>
                   <pic:blipFill>
-                    <a:blip r:embed="rId16"/>
+                    <a:blip r:embed="rId18"/>
                     <a:srcRect/>
                     <a:stretch>
                       <a:fillRect/>
@@ -5474,59 +5895,33 @@
       <w:pPr>
         <w:pStyle w:val="Caption"/>
       </w:pPr>
-      <w:bookmarkStart w:id="10" w:name="_Toc310380288"/>
+      <w:bookmarkStart w:id="11" w:name="_Toc310380288"/>
       <w:r>
         <w:t xml:space="preserve">Hình </w:t>
       </w:r>
-      <w:r>
-        <w:fldChar w:fldCharType="begin"/>
-      </w:r>
-      <w:r>
-        <w:instrText xml:space="preserve"> STYLEREF 1 \s </w:instrText>
-      </w:r>
-      <w:r>
-        <w:fldChar w:fldCharType="separate"/>
-      </w:r>
-      <w:r>
-        <w:rPr>
-          <w:noProof/>
-        </w:rPr>
-        <w:t>5</w:t>
-      </w:r>
-      <w:r>
-        <w:rPr>
-          <w:noProof/>
-        </w:rPr>
-        <w:fldChar w:fldCharType="end"/>
-      </w:r>
+      <w:fldSimple w:instr=" STYLEREF 1 \s ">
+        <w:r>
+          <w:rPr>
+            <w:noProof/>
+          </w:rPr>
+          <w:t>5</w:t>
+        </w:r>
+      </w:fldSimple>
       <w:r>
         <w:noBreakHyphen/>
       </w:r>
-      <w:r>
-        <w:fldChar w:fldCharType="begin"/>
-      </w:r>
-      <w:r>
-        <w:instrText xml:space="preserve"> SEQ Hình \* ARABIC \s 1 </w:instrText>
-      </w:r>
-      <w:r>
-        <w:fldChar w:fldCharType="separate"/>
-      </w:r>
-      <w:r>
-        <w:rPr>
-          <w:noProof/>
-        </w:rPr>
-        <w:t>2</w:t>
-      </w:r>
-      <w:r>
-        <w:rPr>
-          <w:noProof/>
-        </w:rPr>
-        <w:fldChar w:fldCharType="end"/>
-      </w:r>
+      <w:fldSimple w:instr=" SEQ Hình \* ARABIC \s 1 ">
+        <w:r>
+          <w:rPr>
+            <w:noProof/>
+          </w:rPr>
+          <w:t>2</w:t>
+        </w:r>
+      </w:fldSimple>
       <w:r>
         <w:t xml:space="preserve"> Kết quả mô phỏng</w:t>
       </w:r>
-      <w:bookmarkEnd w:id="10"/>
+      <w:bookmarkEnd w:id="11"/>
     </w:p>
     <w:p>
       <w:r>
@@ -5537,41 +5932,22 @@
       <w:pPr>
         <w:pStyle w:val="Caption"/>
       </w:pPr>
-      <w:bookmarkStart w:id="11" w:name="_Toc310380293"/>
+      <w:bookmarkStart w:id="12" w:name="_Toc310380293"/>
       <w:r>
         <w:t xml:space="preserve">Bảng </w:t>
       </w:r>
-      <w:r>
-        <w:fldChar w:fldCharType="begin"/>
-      </w:r>
-      <w:r>
-        <w:instrText xml:space="preserve"> SEQ B</w:instrText>
-      </w:r>
-      <w:r>
-        <w:instrText>ả</w:instrText>
-      </w:r>
-      <w:r>
-        <w:instrText xml:space="preserve">ng \* ARABIC </w:instrText>
-      </w:r>
-      <w:r>
-        <w:fldChar w:fldCharType="separate"/>
-      </w:r>
-      <w:r>
-        <w:rPr>
-          <w:noProof/>
-        </w:rPr>
-        <w:t>1</w:t>
-      </w:r>
-      <w:r>
-        <w:rPr>
-          <w:noProof/>
-        </w:rPr>
-        <w:fldChar w:fldCharType="end"/>
-      </w:r>
+      <w:fldSimple w:instr=" SEQ Bảng \* ARABIC ">
+        <w:r>
+          <w:rPr>
+            <w:noProof/>
+          </w:rPr>
+          <w:t>1</w:t>
+        </w:r>
+      </w:fldSimple>
       <w:r>
         <w:t xml:space="preserve"> Thông số hệ thống</w:t>
       </w:r>
-      <w:bookmarkEnd w:id="11"/>
+      <w:bookmarkEnd w:id="12"/>
     </w:p>
     <w:tbl>
       <w:tblPr>
@@ -5730,15 +6106,14 @@
           <w:rFonts w:ascii="Times New Roman" w:hAnsi="Times New Roman" w:cs="Times New Roman"/>
         </w:rPr>
       </w:pPr>
-      <w:bookmarkStart w:id="12" w:name="_Toc310380275"/>
+      <w:bookmarkStart w:id="13" w:name="_Toc310380275"/>
       <w:r>
         <w:rPr>
           <w:rFonts w:ascii="Times New Roman" w:hAnsi="Times New Roman" w:cs="Times New Roman"/>
         </w:rPr>
-        <w:lastRenderedPageBreak/>
         <w:t>KẾT LUẬN VÀ HƯỚNG PHÁT TRIỂN</w:t>
       </w:r>
-      <w:bookmarkEnd w:id="12"/>
+      <w:bookmarkEnd w:id="13"/>
     </w:p>
     <w:p>
       <w:pPr>
@@ -5752,7 +6127,7 @@
           <w:lang w:eastAsia="ja-JP"/>
         </w:rPr>
       </w:pPr>
-      <w:bookmarkStart w:id="13" w:name="_Toc310380276"/>
+      <w:bookmarkStart w:id="14" w:name="_Toc310380276"/>
       <w:r>
         <w:rPr>
           <w:rFonts w:ascii="Times New Roman" w:hAnsi="Times New Roman" w:cs="Times New Roman"/>
@@ -5760,7 +6135,7 @@
         </w:rPr>
         <w:t>Kết luận</w:t>
       </w:r>
-      <w:bookmarkEnd w:id="13"/>
+      <w:bookmarkEnd w:id="14"/>
     </w:p>
     <w:p>
       <w:pPr>
@@ -5848,12 +6223,13 @@
           <w:lang w:eastAsia="ja-JP"/>
         </w:rPr>
       </w:pPr>
-      <w:bookmarkStart w:id="14" w:name="_Toc310380277"/>
+      <w:bookmarkStart w:id="15" w:name="_Toc310380277"/>
       <w:r>
         <w:rPr>
           <w:rFonts w:ascii="Times New Roman" w:hAnsi="Times New Roman" w:cs="Times New Roman"/>
           <w:lang w:eastAsia="ja-JP"/>
         </w:rPr>
+        <w:lastRenderedPageBreak/>
         <w:t>H</w:t>
       </w:r>
       <w:r>
@@ -5870,7 +6246,7 @@
         </w:rPr>
         <w:t>ng phát triển</w:t>
       </w:r>
-      <w:bookmarkEnd w:id="14"/>
+      <w:bookmarkEnd w:id="15"/>
     </w:p>
     <w:p>
       <w:pPr>
@@ -5900,14 +6276,14 @@
           <w:rFonts w:ascii="Times New Roman" w:hAnsi="Times New Roman" w:cs="Times New Roman"/>
         </w:rPr>
       </w:pPr>
-      <w:bookmarkStart w:id="15" w:name="_Toc310380278"/>
+      <w:bookmarkStart w:id="16" w:name="_Toc310380278"/>
       <w:r>
         <w:rPr>
           <w:rFonts w:ascii="Times New Roman" w:hAnsi="Times New Roman" w:cs="Times New Roman"/>
         </w:rPr>
         <w:t>TÀI LIỆU THAM KHẢO</w:t>
       </w:r>
-      <w:bookmarkEnd w:id="15"/>
+      <w:bookmarkEnd w:id="16"/>
     </w:p>
     <w:p>
       <w:pPr>
@@ -6125,7 +6501,7 @@
         </w:rPr>
         <w:t xml:space="preserve">Altera Corp., “SDRAM Controller for Altera’s DE2/ DE1 boards”, </w:t>
       </w:r>
-      <w:hyperlink r:id="rId17" w:history="1">
+      <w:hyperlink r:id="rId19" w:history="1">
         <w:r>
           <w:rPr>
             <w:rStyle w:val="Hyperlink"/>
@@ -6152,14 +6528,14 @@
           <w:rFonts w:ascii="Times New Roman" w:hAnsi="Times New Roman" w:cs="Times New Roman"/>
         </w:rPr>
       </w:pPr>
-      <w:bookmarkStart w:id="16" w:name="_Toc310380279"/>
+      <w:bookmarkStart w:id="17" w:name="_Toc310380279"/>
       <w:r>
         <w:rPr>
           <w:rFonts w:ascii="Times New Roman" w:hAnsi="Times New Roman" w:cs="Times New Roman"/>
         </w:rPr>
         <w:t>PHỤ LỤC</w:t>
       </w:r>
-      <w:bookmarkEnd w:id="16"/>
+      <w:bookmarkEnd w:id="17"/>
     </w:p>
     <w:p>
       <w:pPr>
@@ -6436,7 +6812,7 @@
           <w:rPr>
             <w:noProof/>
           </w:rPr>
-          <w:t>2</w:t>
+          <w:t>5</w:t>
         </w:r>
         <w:r>
           <w:rPr>
@@ -9504,6 +9880,7 @@
     <w:rsid w:val="005F0197"/>
     <w:rsid w:val="0071558A"/>
     <w:rsid w:val="008F67FA"/>
+    <w:rsid w:val="009C0F35"/>
     <w:rsid w:val="00A128C5"/>
     <w:rsid w:val="00A9553B"/>
     <w:rsid w:val="00AB39CE"/>
@@ -10272,7 +10649,7 @@
 </file>
 
 <file path=customXml/itemProps1.xml><?xml version="1.0" encoding="utf-8"?>
-<ds:datastoreItem xmlns:ds="http://schemas.openxmlformats.org/officeDocument/2006/customXml" ds:itemID="{BEBF2B96-1272-4ADA-B6AD-7EED5042B180}">
+<ds:datastoreItem xmlns:ds="http://schemas.openxmlformats.org/officeDocument/2006/customXml" ds:itemID="{E3E664D5-0155-4213-A731-9E9BB341FF1A}">
   <ds:schemaRefs>
     <ds:schemaRef ds:uri="http://schemas.openxmlformats.org/officeDocument/2006/bibliography"/>
   </ds:schemaRefs>

</xml_diff>